<commit_message>
update Wed Jun 8
</commit_message>
<xml_diff>
--- a/Proposalku.docx
+++ b/Proposalku.docx
@@ -78,7 +78,7 @@
           <w:szCs w:val="56"/>
           <w:lang w:val="en-US" w:eastAsia="zh-CN" w:bidi="hi-IN"/>
         </w:rPr>
-        <w:t xml:space="preserve">Perancangan OTOmatisasI wireless Access point untuk menghemat sumber daya listriK dengaN </w:t>
+        <w:t>Perancangan OTOmatisasI wireless Access point untuk menghemat sumber daya listriK denga</w:t>
       </w:r>
       <w:r>
         <w:rPr>
@@ -92,7 +92,7 @@
           <w:szCs w:val="56"/>
           <w:lang w:val="en-US" w:eastAsia="zh-CN" w:bidi="hi-IN"/>
         </w:rPr>
-        <w:t>algoritma object detection</w:t>
+        <w:t>n</w:t>
       </w:r>
       <w:r>
         <w:rPr>
@@ -106,7 +106,35 @@
           <w:szCs w:val="56"/>
           <w:lang w:val="en-US" w:eastAsia="zh-CN" w:bidi="hi-IN"/>
         </w:rPr>
-        <w:t xml:space="preserve"> </w:t>
+        <w:t xml:space="preserve"> algoritma </w:t>
+      </w:r>
+      <w:r>
+        <w:rPr>
+          <w:rFonts w:eastAsia="DejaVu Sans" w:cs="Noto Sans Devanagari"/>
+          <w:b/>
+          <w:bCs/>
+          <w:caps/>
+          <w:color w:val="auto"/>
+          <w:kern w:val="2"/>
+          <w:sz w:val="28"/>
+          <w:szCs w:val="56"/>
+          <w:lang w:val="en-US" w:eastAsia="zh-CN" w:bidi="hi-IN"/>
+        </w:rPr>
+        <w:t>ssd (</w:t>
+      </w:r>
+      <w:r>
+        <w:rPr>
+          <w:rFonts w:eastAsia="DejaVu Sans" w:cs="Noto Sans Devanagari"/>
+          <w:b/>
+          <w:bCs/>
+          <w:caps/>
+          <w:color w:val="auto"/>
+          <w:kern w:val="2"/>
+          <w:sz w:val="28"/>
+          <w:szCs w:val="56"/>
+          <w:lang w:val="en-US" w:eastAsia="zh-CN" w:bidi="hi-IN"/>
+        </w:rPr>
+        <w:t>single shot detection)</w:t>
       </w:r>
     </w:p>
     <w:p>
@@ -368,7 +396,7 @@
           <w:tab w:val="left" w:pos="8010" w:leader="none"/>
         </w:tabs>
         <w:suppressAutoHyphens w:val="true"/>
-        <w:overflowPunct w:val="false"/>
+        <w:overflowPunct w:val="true"/>
         <w:bidi w:val="0"/>
         <w:spacing w:lineRule="auto" w:line="240" w:before="0" w:after="140"/>
         <w:ind w:left="0" w:right="0" w:hanging="0"/>
@@ -686,7 +714,7 @@
           <w:numId w:val="2"/>
         </w:numPr>
         <w:suppressAutoHyphens w:val="true"/>
-        <w:overflowPunct w:val="false"/>
+        <w:overflowPunct w:val="true"/>
         <w:bidi w:val="0"/>
         <w:spacing w:lineRule="auto" w:line="276" w:before="0" w:after="140"/>
         <w:ind w:left="360" w:right="0" w:hanging="0"/>
@@ -763,7 +791,7 @@
           <w:numId w:val="2"/>
         </w:numPr>
         <w:suppressAutoHyphens w:val="true"/>
-        <w:overflowPunct w:val="false"/>
+        <w:overflowPunct w:val="true"/>
         <w:bidi w:val="0"/>
         <w:spacing w:lineRule="auto" w:line="276" w:before="0" w:after="140"/>
         <w:ind w:left="360" w:right="0" w:hanging="0"/>
@@ -885,7 +913,7 @@
           <w:numId w:val="2"/>
         </w:numPr>
         <w:suppressAutoHyphens w:val="true"/>
-        <w:overflowPunct w:val="false"/>
+        <w:overflowPunct w:val="true"/>
         <w:bidi w:val="0"/>
         <w:spacing w:lineRule="auto" w:line="276" w:before="0" w:after="140"/>
         <w:ind w:left="360" w:right="0" w:hanging="0"/>
@@ -951,7 +979,7 @@
           <w:numId w:val="2"/>
         </w:numPr>
         <w:suppressAutoHyphens w:val="true"/>
-        <w:overflowPunct w:val="false"/>
+        <w:overflowPunct w:val="true"/>
         <w:bidi w:val="0"/>
         <w:spacing w:lineRule="auto" w:line="276" w:before="0" w:after="140"/>
         <w:ind w:left="360" w:right="0" w:hanging="0"/>
@@ -1076,7 +1104,7 @@
           <w:numId w:val="5"/>
         </w:numPr>
         <w:suppressAutoHyphens w:val="true"/>
-        <w:overflowPunct w:val="false"/>
+        <w:overflowPunct w:val="true"/>
         <w:bidi w:val="0"/>
         <w:spacing w:lineRule="auto" w:line="276" w:before="0" w:after="140"/>
         <w:ind w:left="720" w:right="0" w:hanging="360"/>
@@ -1131,7 +1159,7 @@
           <w:numId w:val="5"/>
         </w:numPr>
         <w:suppressAutoHyphens w:val="true"/>
-        <w:overflowPunct w:val="false"/>
+        <w:overflowPunct w:val="true"/>
         <w:bidi w:val="0"/>
         <w:spacing w:lineRule="auto" w:line="276" w:before="0" w:after="140"/>
         <w:ind w:left="720" w:right="0" w:hanging="360"/>
@@ -1183,7 +1211,7 @@
           <w:numId w:val="5"/>
         </w:numPr>
         <w:suppressAutoHyphens w:val="true"/>
-        <w:overflowPunct w:val="false"/>
+        <w:overflowPunct w:val="true"/>
         <w:bidi w:val="0"/>
         <w:spacing w:lineRule="auto" w:line="276" w:before="0" w:after="140"/>
         <w:ind w:left="720" w:right="0" w:hanging="360"/>
@@ -1318,7 +1346,21 @@
           <w:i w:val="false"/>
           <w:iCs w:val="false"/>
         </w:rPr>
-        <w:t xml:space="preserve">sedang digunakan atau tidak digunakan berdasar </w:t>
+        <w:t xml:space="preserve">sedang digunakan atau tidak digunakan </w:t>
+      </w:r>
+      <w:r>
+        <w:rPr>
+          <w:i w:val="false"/>
+          <w:iCs w:val="false"/>
+        </w:rPr>
+        <w:t xml:space="preserve">namun </w:t>
+      </w:r>
+      <w:r>
+        <w:rPr>
+          <w:i w:val="false"/>
+          <w:iCs w:val="false"/>
+        </w:rPr>
+        <w:t xml:space="preserve">berdasar </w:t>
       </w:r>
       <w:r>
         <w:rPr>
@@ -1429,7 +1471,7 @@
           <w:numId w:val="6"/>
         </w:numPr>
         <w:suppressAutoHyphens w:val="true"/>
-        <w:overflowPunct w:val="false"/>
+        <w:overflowPunct w:val="true"/>
         <w:bidi w:val="0"/>
         <w:spacing w:lineRule="auto" w:line="276" w:before="0" w:after="140"/>
         <w:ind w:left="720" w:right="0" w:hanging="360"/>
@@ -1641,6 +1683,38 @@
         <w:rPr/>
         <w:tab/>
       </w:r>
+      <w:r>
+        <w:rPr/>
+        <w:t xml:space="preserve">Setiap gedung di tiap fakultas universitas pasti memiliki atau menyediakan akses internet untuk mahasiswa dan dosen. Setiap gedung pada satu lantai  pasti terpasang beberapa </w:t>
+      </w:r>
+      <w:r>
+        <w:rPr>
+          <w:i/>
+          <w:iCs/>
+        </w:rPr>
+        <w:t xml:space="preserve">access point </w:t>
+      </w:r>
+      <w:r>
+        <w:rPr>
+          <w:i w:val="false"/>
+          <w:iCs w:val="false"/>
+        </w:rPr>
+        <w:t xml:space="preserve">agar dapat diakses dari masing-masing jangkauan </w:t>
+      </w:r>
+      <w:r>
+        <w:rPr>
+          <w:i/>
+          <w:iCs/>
+        </w:rPr>
+        <w:t xml:space="preserve">access point </w:t>
+      </w:r>
+      <w:r>
+        <w:rPr>
+          <w:i w:val="false"/>
+          <w:iCs w:val="false"/>
+        </w:rPr>
+        <w:t xml:space="preserve">nya. </w:t>
+      </w:r>
     </w:p>
     <w:p>
       <w:pPr>
@@ -1661,134 +1735,29 @@
       </w:pPr>
       <w:r>
         <w:rPr/>
-        <w:t>2.2.1. Konsep Jaringan Wireless</w:t>
-      </w:r>
-    </w:p>
-    <w:p>
-      <w:pPr>
-        <w:pStyle w:val="TextBody"/>
-        <w:widowControl/>
-        <w:suppressAutoHyphens w:val="true"/>
-        <w:bidi w:val="0"/>
-        <w:spacing w:lineRule="auto" w:line="276" w:before="0" w:after="140"/>
-        <w:ind w:left="449" w:right="0" w:hanging="0"/>
-        <w:jc w:val="both"/>
-        <w:rPr/>
-      </w:pPr>
-      <w:r>
-        <w:rPr/>
-        <w:tab/>
-        <w:t xml:space="preserve">Jaringan </w:t>
-      </w:r>
-      <w:r>
-        <w:rPr>
-          <w:i/>
-          <w:iCs/>
-        </w:rPr>
-        <w:t xml:space="preserve">wireless </w:t>
-      </w:r>
-      <w:r>
-        <w:rPr>
-          <w:i w:val="false"/>
-          <w:iCs w:val="false"/>
-        </w:rPr>
-        <w:t xml:space="preserve">merupakan salah satu model yang digunakan dalam jaringan komputer yang menghubungkan sekumpulan komputer dengan menggunakan media udara atau gelombang elegtromagnetik sebagai jalur lintas dari data komunikasi. Konsep dari jaringan </w:t>
-      </w:r>
-      <w:r>
-        <w:rPr>
-          <w:i/>
-          <w:iCs/>
-        </w:rPr>
-        <w:t xml:space="preserve">wireless </w:t>
-      </w:r>
-      <w:r>
-        <w:rPr>
-          <w:i w:val="false"/>
-          <w:iCs w:val="false"/>
-        </w:rPr>
-        <w:t xml:space="preserve">mirip dengan jaringan </w:t>
-      </w:r>
-      <w:r>
-        <w:rPr>
-          <w:i/>
-          <w:iCs/>
-        </w:rPr>
-        <w:t xml:space="preserve">Local Area Network (LAN), </w:t>
-      </w:r>
-      <w:r>
-        <w:rPr>
-          <w:i w:val="false"/>
-          <w:iCs w:val="false"/>
-        </w:rPr>
-        <w:t>perbedaannya hanyalah media yang digunakan untuk jalur lintas data.</w:t>
-      </w:r>
-    </w:p>
-    <w:p>
-      <w:pPr>
-        <w:pStyle w:val="TextBody"/>
-        <w:widowControl/>
-        <w:suppressAutoHyphens w:val="true"/>
-        <w:bidi w:val="0"/>
-        <w:spacing w:lineRule="auto" w:line="276" w:before="0" w:after="140"/>
-        <w:ind w:left="449" w:right="0" w:hanging="0"/>
-        <w:jc w:val="both"/>
-        <w:rPr/>
-      </w:pPr>
-      <w:r>
-        <w:rPr>
-          <w:i w:val="false"/>
-          <w:iCs w:val="false"/>
-        </w:rPr>
-        <w:tab/>
-        <w:t xml:space="preserve">Penggunaan jaringan </w:t>
-      </w:r>
-      <w:r>
-        <w:rPr>
-          <w:i/>
-          <w:iCs/>
-        </w:rPr>
-        <w:t xml:space="preserve">wireless </w:t>
-      </w:r>
-      <w:r>
-        <w:rPr>
-          <w:i w:val="false"/>
-          <w:iCs w:val="false"/>
-        </w:rPr>
-        <w:t xml:space="preserve">tentunya akan lebih meningkatkan mobilitas karena tidak memerlukan kabel agar perangkat dapat terhubung ke dalam jaringan. Pengguna dapat dengan leluasa menggunakan perangkatnya untuk berkomunikasi dalam jaringan tanpa harus menambah biaya untuk menggunakan kabel yang lebih panjang. </w:t>
-      </w:r>
-    </w:p>
-    <w:p>
-      <w:pPr>
-        <w:pStyle w:val="TextBody"/>
-        <w:widowControl/>
-        <w:suppressAutoHyphens w:val="true"/>
-        <w:bidi w:val="0"/>
-        <w:spacing w:lineRule="auto" w:line="276" w:before="0" w:after="140"/>
-        <w:ind w:left="449" w:right="0" w:hanging="0"/>
-        <w:jc w:val="both"/>
-        <w:rPr/>
-      </w:pPr>
-      <w:r>
-        <w:rPr>
-          <w:i w:val="false"/>
-          <w:iCs w:val="false"/>
-        </w:rPr>
-        <w:tab/>
-        <w:t xml:space="preserve">Protokol yang digunakan dalam jaringan </w:t>
-      </w:r>
-      <w:r>
-        <w:rPr>
-          <w:i/>
-          <w:iCs/>
-        </w:rPr>
-        <w:t xml:space="preserve">wireless </w:t>
-      </w:r>
-      <w:r>
-        <w:rPr>
-          <w:i w:val="false"/>
-          <w:iCs w:val="false"/>
-        </w:rPr>
-        <w:t xml:space="preserve">didasari pada IEEE 802.11. Ada tingkatan protokol 802.11 yang digunakan sesuai dengan kegunaannya. Terdapat 3 standard yang biasa digunakan yaitu 802.11b, 802.11g, dan 802.11n. Ketiga jenis ini bekerja pada frekuensi 2.4 GHz dan dapat digunakan sekaligus dalam satu protokol 802.11b/g/n. </w:t>
+        <w:t>2.2.1. Pengertia</w:t>
+      </w:r>
+      <w:r>
+        <w:rPr/>
+        <w:t xml:space="preserve">n Wireless Access </w:t>
+      </w:r>
+      <w:r>
+        <w:rPr/>
+        <w:t>Point</w:t>
+      </w:r>
+    </w:p>
+    <w:p>
+      <w:pPr>
+        <w:pStyle w:val="TextBody"/>
+        <w:rPr/>
+      </w:pPr>
+      <w:r>
+        <w:rPr/>
+        <w:tab/>
+      </w:r>
+      <w:r>
+        <w:rPr/>
+        <w:t xml:space="preserve">Wireless Access Point merupakan </w:t>
       </w:r>
     </w:p>
     <w:p>
@@ -1798,162 +1767,155 @@
       </w:pPr>
       <w:r>
         <w:rPr/>
-        <w:t>2.2.2. Komponen Jaringan Wireless</w:t>
-      </w:r>
-    </w:p>
-    <w:p>
-      <w:pPr>
-        <w:pStyle w:val="TextBody"/>
-        <w:widowControl/>
-        <w:suppressAutoHyphens w:val="true"/>
-        <w:bidi w:val="0"/>
-        <w:spacing w:lineRule="auto" w:line="276" w:before="0" w:after="140"/>
-        <w:ind w:left="629" w:right="0" w:hanging="0"/>
-        <w:jc w:val="both"/>
-        <w:rPr/>
-      </w:pPr>
-      <w:r>
-        <w:rPr/>
-        <w:tab/>
-        <w:tab/>
-        <w:t>Dalam jaringan wireless dibutuhkan beberapa komponen yang saling berkaitan agar sebuah jaringan dapat berjalan, antara lain:</w:t>
-      </w:r>
-    </w:p>
-    <w:p>
-      <w:pPr>
-        <w:pStyle w:val="TextBody"/>
-        <w:widowControl/>
-        <w:suppressAutoHyphens w:val="true"/>
-        <w:bidi w:val="0"/>
-        <w:spacing w:lineRule="auto" w:line="276" w:before="0" w:after="140"/>
-        <w:ind w:left="629" w:right="0" w:hanging="0"/>
-        <w:jc w:val="both"/>
-        <w:rPr/>
-      </w:pPr>
-      <w:r>
-        <w:rPr/>
-        <w:t>a) Access Point</w:t>
-      </w:r>
-    </w:p>
-    <w:p>
-      <w:pPr>
-        <w:pStyle w:val="TextBody"/>
-        <w:widowControl/>
-        <w:suppressAutoHyphens w:val="true"/>
-        <w:bidi w:val="0"/>
-        <w:spacing w:lineRule="auto" w:line="276" w:before="0" w:after="140"/>
-        <w:ind w:left="629" w:right="0" w:hanging="0"/>
-        <w:jc w:val="both"/>
-        <w:rPr/>
-      </w:pPr>
-      <w:r>
-        <w:rPr/>
-        <w:tab/>
-        <w:tab/>
-        <w:t xml:space="preserve">Access Point berfungsi sebagai konverter sinyal radio menjadi sinyal digital yang akan diteruskan ke perangkat WLAN lain. Dengan kata lain access point digunakan untuk menghubungkan perangkat ke </w:t>
-      </w:r>
-      <w:r>
-        <w:rPr>
-          <w:i/>
-          <w:iCs/>
-        </w:rPr>
-        <w:t xml:space="preserve">Internet Service Provider (ISP) </w:t>
-      </w:r>
-      <w:r>
-        <w:rPr>
-          <w:i w:val="false"/>
-          <w:iCs w:val="false"/>
-        </w:rPr>
-        <w:t>agar dapat terhubung dalam jaringan.</w:t>
-      </w:r>
-    </w:p>
-    <w:p>
-      <w:pPr>
-        <w:pStyle w:val="TextBody"/>
-        <w:widowControl/>
-        <w:suppressAutoHyphens w:val="true"/>
-        <w:bidi w:val="0"/>
-        <w:spacing w:lineRule="auto" w:line="276" w:before="0" w:after="140"/>
-        <w:ind w:left="629" w:right="0" w:hanging="0"/>
-        <w:jc w:val="both"/>
-        <w:rPr>
-          <w:i w:val="false"/>
-          <w:i w:val="false"/>
-          <w:iCs w:val="false"/>
-        </w:rPr>
-      </w:pPr>
-      <w:r>
-        <w:rPr>
-          <w:i w:val="false"/>
-          <w:iCs w:val="false"/>
-        </w:rPr>
-        <w:t>b) Wireless LAN Interface</w:t>
-      </w:r>
-    </w:p>
-    <w:p>
-      <w:pPr>
-        <w:pStyle w:val="TextBody"/>
-        <w:widowControl/>
-        <w:suppressAutoHyphens w:val="true"/>
-        <w:bidi w:val="0"/>
-        <w:spacing w:lineRule="auto" w:line="276" w:before="0" w:after="140"/>
-        <w:ind w:left="629" w:right="0" w:hanging="0"/>
-        <w:jc w:val="both"/>
-        <w:rPr/>
-      </w:pPr>
-      <w:r>
-        <w:rPr>
-          <w:i w:val="false"/>
-          <w:iCs w:val="false"/>
-        </w:rPr>
-        <w:tab/>
-        <w:tab/>
-        <w:t xml:space="preserve">Alat ini digunakan perangkat </w:t>
-      </w:r>
-      <w:r>
-        <w:rPr>
-          <w:rFonts w:eastAsia="DejaVu Sans" w:cs="Noto Sans Devanagari"/>
-          <w:i w:val="false"/>
-          <w:iCs w:val="false"/>
-          <w:color w:val="auto"/>
-          <w:kern w:val="2"/>
-          <w:sz w:val="24"/>
-          <w:szCs w:val="24"/>
-          <w:lang w:val="en-US" w:eastAsia="zh-CN" w:bidi="hi-IN"/>
-        </w:rPr>
-        <w:t>untuk</w:t>
-      </w:r>
-      <w:r>
-        <w:rPr>
-          <w:i w:val="false"/>
-          <w:iCs w:val="false"/>
-        </w:rPr>
-        <w:t xml:space="preserve"> dapat terhubung ke Access Point. Di beberapa laptop sudah terdapat WLAN Interface Card di dalamnya. Namun juga ada perangkat yang belum terdapat WLAN interface dan dapat menggunakan Wireless Adapter USB.</w:t>
-      </w:r>
-      <w:r>
-        <w:br w:type="page"/>
-      </w:r>
-    </w:p>
-    <w:p>
-      <w:pPr>
-        <w:pStyle w:val="TextBody"/>
-        <w:widowControl/>
-        <w:suppressAutoHyphens w:val="true"/>
-        <w:bidi w:val="0"/>
-        <w:spacing w:lineRule="auto" w:line="276" w:before="0" w:after="140"/>
-        <w:ind w:left="629" w:right="0" w:hanging="0"/>
-        <w:jc w:val="both"/>
-        <w:rPr>
-          <w:i w:val="false"/>
-          <w:i w:val="false"/>
-          <w:iCs w:val="false"/>
-        </w:rPr>
-      </w:pPr>
-      <w:r>
-        <w:rPr>
-          <w:i w:val="false"/>
-          <w:iCs w:val="false"/>
-        </w:rPr>
+      </w:r>
+    </w:p>
+    <w:p>
+      <w:pPr>
+        <w:pStyle w:val="Subjudulbagian"/>
+        <w:rPr/>
+      </w:pPr>
+      <w:r>
+        <w:rPr/>
+        <w:t>2.2.2. Pengertian Raspberry Pi</w:t>
+      </w:r>
+    </w:p>
+    <w:p>
+      <w:pPr>
+        <w:pStyle w:val="TextBody"/>
+        <w:rPr/>
+      </w:pPr>
+      <w:r>
+        <w:rPr/>
+        <w:tab/>
+      </w:r>
+      <w:r>
+        <w:rPr/>
+        <w:t>Raspberry Pi adalah</w:t>
+      </w:r>
+    </w:p>
+    <w:p>
+      <w:pPr>
+        <w:pStyle w:val="Subjudulbagian"/>
+        <w:rPr/>
+      </w:pPr>
+      <w:r>
+        <w:rPr/>
+        <w:t xml:space="preserve">2.2.2. Pengertian </w:t>
+      </w:r>
+      <w:r>
+        <w:rPr/>
+        <w:t xml:space="preserve">Module </w:t>
+      </w:r>
+      <w:r>
+        <w:rPr/>
+        <w:t>Camera Raspberry Pi</w:t>
+      </w:r>
+    </w:p>
+    <w:p>
+      <w:pPr>
+        <w:pStyle w:val="TextBody"/>
+        <w:rPr/>
+      </w:pPr>
+      <w:r>
+        <w:rPr/>
+        <w:tab/>
+        <w:t>Module Camera Raspberry Pi adalah</w:t>
+      </w:r>
+    </w:p>
+    <w:p>
+      <w:pPr>
+        <w:pStyle w:val="Subjudulbagian"/>
+        <w:rPr/>
+      </w:pPr>
+      <w:r>
+        <w:rPr/>
+        <w:t>2.2.4. Pengertian Object Detection</w:t>
+      </w:r>
+    </w:p>
+    <w:p>
+      <w:pPr>
+        <w:pStyle w:val="TextBody"/>
+        <w:rPr/>
+      </w:pPr>
+      <w:r>
+        <w:rPr/>
+        <w:tab/>
+      </w:r>
+      <w:r>
+        <w:rPr/>
+        <w:t xml:space="preserve">Object Detection adalah </w:t>
+      </w:r>
+    </w:p>
+    <w:p>
+      <w:pPr>
+        <w:pStyle w:val="Subjudulbagian"/>
+        <w:rPr/>
+      </w:pPr>
+      <w:r>
+        <w:rPr/>
+        <w:t>2.2.5. Pengertian Object Tracking</w:t>
+      </w:r>
+    </w:p>
+    <w:p>
+      <w:pPr>
+        <w:pStyle w:val="TextBody"/>
+        <w:rPr/>
+      </w:pPr>
+      <w:r>
+        <w:rPr/>
+        <w:tab/>
+      </w:r>
+      <w:r>
+        <w:rPr/>
+        <w:t xml:space="preserve">Object Tracking adalah </w:t>
+      </w:r>
+    </w:p>
+    <w:p>
+      <w:pPr>
+        <w:pStyle w:val="Subjudulbagian"/>
+        <w:rPr/>
+      </w:pPr>
+      <w:r>
+        <w:rPr/>
+        <w:t>2.2.6. Pengertian Realtime</w:t>
+      </w:r>
+    </w:p>
+    <w:p>
+      <w:pPr>
+        <w:pStyle w:val="TextBody"/>
+        <w:rPr/>
+      </w:pPr>
+      <w:r>
+        <w:rPr/>
+        <w:tab/>
+      </w:r>
+      <w:r>
+        <w:rPr/>
+        <w:t>Realtime adalah</w:t>
+      </w:r>
+    </w:p>
+    <w:p>
+      <w:pPr>
+        <w:pStyle w:val="Subjudulbagian"/>
+        <w:rPr/>
+      </w:pPr>
+      <w:r>
+        <w:rPr/>
+        <w:t>2.2.7. Pengertian Single Shot Detection</w:t>
+      </w:r>
+    </w:p>
+    <w:p>
+      <w:pPr>
+        <w:pStyle w:val="TextBody"/>
+        <w:rPr/>
+      </w:pPr>
+      <w:r>
+        <w:rPr/>
+        <w:tab/>
+      </w:r>
+      <w:r>
+        <w:rPr/>
+        <w:t>Single Shot Detection adalah</w:t>
       </w:r>
       <w:r>
         <w:br w:type="page"/>
@@ -2198,7 +2160,11 @@
       </w:pPr>
       <w:r>
         <w:rPr/>
-        <w:t>3.3.1. Pembuatan Algoritma Object Detection</w:t>
+        <w:t xml:space="preserve">3.3.1. Pembuatan Algoritma </w:t>
+      </w:r>
+      <w:r>
+        <w:rPr/>
+        <w:t>People Counter Realtime</w:t>
       </w:r>
     </w:p>
     <w:p>
@@ -2218,7 +2184,15 @@
       </w:pPr>
       <w:r>
         <w:rPr/>
-        <w:t>3.3.3. Pemasangan Sensor Image di Tiap Lantai</w:t>
+        <w:t xml:space="preserve">3.3.3. Pemasangan </w:t>
+      </w:r>
+      <w:r>
+        <w:rPr/>
+        <w:t>Modul Kamera Raspberry Pi</w:t>
+      </w:r>
+      <w:r>
+        <w:rPr/>
+        <w:t xml:space="preserve"> di Tiap Lantai</w:t>
       </w:r>
     </w:p>
     <w:p>
@@ -2229,6 +2203,15 @@
       <w:r>
         <w:rPr/>
         <w:t xml:space="preserve">3.3.4. </w:t>
+      </w:r>
+    </w:p>
+    <w:p>
+      <w:pPr>
+        <w:pStyle w:val="Subjudulbagian"/>
+        <w:rPr/>
+      </w:pPr>
+      <w:r>
+        <w:rPr/>
       </w:r>
     </w:p>
     <w:p>
@@ -2331,7 +2314,7 @@
         <w:pStyle w:val="TextBody"/>
         <w:widowControl/>
         <w:suppressAutoHyphens w:val="true"/>
-        <w:overflowPunct w:val="false"/>
+        <w:overflowPunct w:val="true"/>
         <w:bidi w:val="0"/>
         <w:spacing w:lineRule="auto" w:line="276" w:before="0" w:after="140"/>
         <w:ind w:left="0" w:right="0" w:hanging="0"/>
@@ -2356,6 +2339,278 @@
         <w:pStyle w:val="TextBody"/>
         <w:widowControl/>
         <w:suppressAutoHyphens w:val="true"/>
+        <w:overflowPunct w:val="true"/>
+        <w:bidi w:val="0"/>
+        <w:spacing w:lineRule="auto" w:line="276" w:before="0" w:after="140"/>
+        <w:ind w:left="0" w:right="0" w:hanging="0"/>
+        <w:jc w:val="left"/>
+        <w:rPr/>
+      </w:pPr>
+      <w:hyperlink r:id="rId8">
+        <w:r>
+          <w:rPr>
+            <w:rStyle w:val="InternetLink"/>
+          </w:rPr>
+          <w:t>https://pyimagesearch.com/2018/08/13/opencv-people-counter/</w:t>
+        </w:r>
+      </w:hyperlink>
+      <w:hyperlink r:id="rId9">
+        <w:r>
+          <w:rPr/>
+          <w:t xml:space="preserve"> </w:t>
+        </w:r>
+      </w:hyperlink>
+    </w:p>
+    <w:p>
+      <w:pPr>
+        <w:pStyle w:val="Normal"/>
+        <w:widowControl/>
+        <w:suppressAutoHyphens w:val="true"/>
+        <w:overflowPunct w:val="true"/>
+        <w:bidi w:val="0"/>
+        <w:spacing w:lineRule="auto" w:line="276" w:before="0" w:after="140"/>
+        <w:ind w:left="0" w:right="0" w:hanging="0"/>
+        <w:jc w:val="left"/>
+        <w:rPr/>
+      </w:pPr>
+      <w:r>
+        <w:rPr/>
+        <w:t xml:space="preserve">Penghitung Jarak dan Jumlah Orang Berbasis YOLO Sebagai Protokol Kesehatan Covid-, A., Indaryanto, F., Nugroho, A., &amp; Alfa Faridh Suni, dan. (2021). Edu Komputika Journal. In </w:t>
+      </w:r>
+      <w:r>
+        <w:rPr>
+          <w:i/>
+        </w:rPr>
+        <w:t>Edu Komputika</w:t>
+      </w:r>
+      <w:r>
+        <w:rPr/>
+        <w:t xml:space="preserve"> (Vol. 8, Issue 1). http://journal.unnes.ac.id/sju/index.php/edukom</w:t>
+      </w:r>
+    </w:p>
+    <w:p>
+      <w:pPr>
+        <w:pStyle w:val="Normal"/>
+        <w:widowControl/>
+        <w:suppressAutoHyphens w:val="true"/>
+        <w:overflowPunct w:val="true"/>
+        <w:bidi w:val="0"/>
+        <w:spacing w:lineRule="auto" w:line="276" w:before="0" w:after="140"/>
+        <w:ind w:left="0" w:right="0" w:hanging="0"/>
+        <w:jc w:val="left"/>
+        <w:rPr/>
+      </w:pPr>
+      <w:r>
+        <w:rPr/>
+        <w:t xml:space="preserve">Anand, G., &amp; Kumawat, A. K. (2021). Object detection and position tracking in real time using Raspberry Pi. </w:t>
+      </w:r>
+      <w:r>
+        <w:rPr>
+          <w:i/>
+        </w:rPr>
+        <w:t>Materials Today: Proceedings</w:t>
+      </w:r>
+      <w:r>
+        <w:rPr/>
+        <w:t xml:space="preserve">, </w:t>
+      </w:r>
+      <w:r>
+        <w:rPr>
+          <w:i/>
+        </w:rPr>
+        <w:t>47</w:t>
+      </w:r>
+      <w:r>
+        <w:rPr/>
+        <w:t>, 3221–3226. https://doi.org/10.1016/j.matpr.2021.06.437</w:t>
+      </w:r>
+    </w:p>
+    <w:p>
+      <w:pPr>
+        <w:pStyle w:val="Normal"/>
+        <w:widowControl/>
+        <w:suppressAutoHyphens w:val="true"/>
+        <w:overflowPunct w:val="true"/>
+        <w:bidi w:val="0"/>
+        <w:spacing w:lineRule="auto" w:line="276" w:before="0" w:after="140"/>
+        <w:ind w:left="0" w:right="0" w:hanging="0"/>
+        <w:jc w:val="left"/>
+        <w:rPr/>
+      </w:pPr>
+      <w:r>
+        <w:rPr/>
+        <w:t xml:space="preserve">Bharathi, V., Karpagam, M., Jeeva, S., &amp; Kiran, L. K. (2020). Smart parking guidance system using RASPBERRY-PI. </w:t>
+      </w:r>
+      <w:r>
+        <w:rPr>
+          <w:i/>
+        </w:rPr>
+        <w:t>Materials Today: Proceedings</w:t>
+      </w:r>
+      <w:r>
+        <w:rPr/>
+        <w:t>. https://doi.org/10.1016/j.matpr.2020.10.629</w:t>
+      </w:r>
+    </w:p>
+    <w:p>
+      <w:pPr>
+        <w:pStyle w:val="Normal"/>
+        <w:widowControl/>
+        <w:suppressAutoHyphens w:val="true"/>
+        <w:overflowPunct w:val="true"/>
+        <w:bidi w:val="0"/>
+        <w:spacing w:lineRule="auto" w:line="276" w:before="0" w:after="140"/>
+        <w:ind w:left="0" w:right="0" w:hanging="0"/>
+        <w:jc w:val="left"/>
+        <w:rPr/>
+      </w:pPr>
+      <w:r>
+        <w:rPr/>
+        <w:t xml:space="preserve">Tresanchez, M., Pujol, A., Pallejà, T., Martínez, D., Clotet, E., &amp; Palacín, J. (2018). A proposal of low-cost and low-power embedded wireless image sensor node for IoT applications. </w:t>
+      </w:r>
+      <w:r>
+        <w:rPr>
+          <w:i/>
+        </w:rPr>
+        <w:t>Procedia Computer Science</w:t>
+      </w:r>
+      <w:r>
+        <w:rPr/>
+        <w:t xml:space="preserve">, </w:t>
+      </w:r>
+      <w:r>
+        <w:rPr>
+          <w:i/>
+        </w:rPr>
+        <w:t>134</w:t>
+      </w:r>
+      <w:r>
+        <w:rPr/>
+        <w:t>, 99–106. https://doi.org/10.1016/j.procs.2018.07.149</w:t>
+      </w:r>
+    </w:p>
+    <w:p>
+      <w:pPr>
+        <w:pStyle w:val="Normal"/>
+        <w:widowControl/>
+        <w:suppressAutoHyphens w:val="true"/>
+        <w:overflowPunct w:val="true"/>
+        <w:bidi w:val="0"/>
+        <w:spacing w:lineRule="auto" w:line="276" w:before="0" w:after="140"/>
+        <w:ind w:left="0" w:right="0" w:hanging="0"/>
+        <w:jc w:val="left"/>
+        <w:rPr/>
+      </w:pPr>
+      <w:r>
+        <w:rPr/>
+        <w:t xml:space="preserve">Jabbar, W. A., Wei, C. W., Azmi, N. A. A. M., &amp; Haironnazli, N. A. (2021). An IoT Raspberry Pi-based parking management system for smart campus[Formula presented]. </w:t>
+      </w:r>
+      <w:r>
+        <w:rPr>
+          <w:i/>
+        </w:rPr>
+        <w:t>Internet of Things (Netherlands)</w:t>
+      </w:r>
+      <w:r>
+        <w:rPr/>
+        <w:t xml:space="preserve">, </w:t>
+      </w:r>
+      <w:r>
+        <w:rPr>
+          <w:i/>
+        </w:rPr>
+        <w:t>14</w:t>
+      </w:r>
+      <w:r>
+        <w:rPr/>
+        <w:t>. https://doi.org/10.1016/j.iot.2021.100387</w:t>
+      </w:r>
+    </w:p>
+    <w:p>
+      <w:pPr>
+        <w:pStyle w:val="Normal"/>
+        <w:widowControl/>
+        <w:suppressAutoHyphens w:val="true"/>
+        <w:overflowPunct w:val="true"/>
+        <w:bidi w:val="0"/>
+        <w:spacing w:lineRule="auto" w:line="276" w:before="0" w:after="140"/>
+        <w:ind w:left="0" w:right="0" w:hanging="0"/>
+        <w:jc w:val="left"/>
+        <w:rPr/>
+      </w:pPr>
+      <w:r>
+        <w:rPr/>
+        <w:t xml:space="preserve">Xu, K., Li, Z., Zhang, Z., Dong, L., Xu, W., Yan, L., Zhong, S., &amp; Zou, X. (2022). Effective actor-centric human-object interaction detection. </w:t>
+      </w:r>
+      <w:r>
+        <w:rPr>
+          <w:i/>
+        </w:rPr>
+        <w:t>Image and Vision Computing</w:t>
+      </w:r>
+      <w:r>
+        <w:rPr/>
+        <w:t xml:space="preserve">, </w:t>
+      </w:r>
+      <w:r>
+        <w:rPr>
+          <w:i/>
+        </w:rPr>
+        <w:t>121</w:t>
+      </w:r>
+      <w:r>
+        <w:rPr/>
+        <w:t>. https://doi.org/10.1016/j.imavis.2022.104422</w:t>
+      </w:r>
+    </w:p>
+    <w:p>
+      <w:pPr>
+        <w:pStyle w:val="Normal"/>
+        <w:widowControl/>
+        <w:suppressAutoHyphens w:val="true"/>
+        <w:overflowPunct w:val="true"/>
+        <w:bidi w:val="0"/>
+        <w:spacing w:lineRule="auto" w:line="276" w:before="0" w:after="140"/>
+        <w:ind w:left="0" w:right="0" w:hanging="0"/>
+        <w:jc w:val="left"/>
+        <w:rPr/>
+      </w:pPr>
+      <w:r>
+        <w:rPr/>
+        <w:t xml:space="preserve">Gupta, P., Sharma, V., &amp; Varma, S. (2021). People detection and counting using YOLOv3 and SSD models. </w:t>
+      </w:r>
+      <w:r>
+        <w:rPr>
+          <w:i/>
+        </w:rPr>
+        <w:t>Materials Today: Proceedings</w:t>
+      </w:r>
+      <w:r>
+        <w:rPr/>
+        <w:t>. https://doi.org/10.1016/j.matpr.2020.11.562</w:t>
+      </w:r>
+    </w:p>
+    <w:p>
+      <w:pPr>
+        <w:pStyle w:val="TextBody"/>
+        <w:widowControl/>
+        <w:suppressAutoHyphens w:val="true"/>
+        <w:overflowPunct w:val="true"/>
+        <w:bidi w:val="0"/>
+        <w:spacing w:lineRule="auto" w:line="276" w:before="0" w:after="140"/>
+        <w:ind w:left="0" w:right="0" w:hanging="0"/>
+        <w:jc w:val="left"/>
+        <w:rPr/>
+      </w:pPr>
+      <w:r>
+        <w:rPr/>
+      </w:r>
+    </w:p>
+    <w:p>
+      <w:pPr>
+        <w:pStyle w:val="TextBody"/>
+        <w:widowControl/>
+        <w:suppressAutoHyphens w:val="true"/>
         <w:bidi w:val="0"/>
         <w:spacing w:lineRule="auto" w:line="276" w:before="0" w:after="140"/>
         <w:ind w:left="629" w:right="0" w:hanging="629"/>
@@ -2388,7 +2643,7 @@
       </w:r>
     </w:p>
     <w:sectPr>
-      <w:footerReference w:type="default" r:id="rId8"/>
+      <w:footerReference w:type="default" r:id="rId10"/>
       <w:type w:val="nextPage"/>
       <w:pgSz w:w="11906" w:h="16838"/>
       <w:pgMar w:left="2261" w:right="1699" w:gutter="0" w:header="0" w:top="1699" w:footer="1699" w:bottom="2258"/>
@@ -3182,7 +3437,7 @@
     <w:pPr>
       <w:widowControl/>
       <w:suppressAutoHyphens w:val="true"/>
-      <w:overflowPunct w:val="false"/>
+      <w:overflowPunct w:val="true"/>
       <w:bidi w:val="0"/>
       <w:spacing w:before="0" w:after="0"/>
       <w:jc w:val="left"/>
@@ -3364,7 +3619,7 @@
     <w:pPr>
       <w:widowControl/>
       <w:suppressAutoHyphens w:val="true"/>
-      <w:overflowPunct w:val="false"/>
+      <w:overflowPunct w:val="true"/>
       <w:bidi w:val="0"/>
       <w:spacing w:before="0" w:after="0"/>
       <w:jc w:val="left"/>

</xml_diff>

<commit_message>
update Thu Jun 9
</commit_message>
<xml_diff>
--- a/Proposalku.docx
+++ b/Proposalku.docx
@@ -78,63 +78,7 @@
           <w:szCs w:val="56"/>
           <w:lang w:val="en-US" w:eastAsia="zh-CN" w:bidi="hi-IN"/>
         </w:rPr>
-        <w:t>Perancangan OTOmatisasI wireless Access point untuk menghemat sumber daya listriK denga</w:t>
-      </w:r>
-      <w:r>
-        <w:rPr>
-          <w:rFonts w:eastAsia="DejaVu Sans" w:cs="Noto Sans Devanagari"/>
-          <w:b/>
-          <w:bCs/>
-          <w:caps/>
-          <w:color w:val="auto"/>
-          <w:kern w:val="2"/>
-          <w:sz w:val="28"/>
-          <w:szCs w:val="56"/>
-          <w:lang w:val="en-US" w:eastAsia="zh-CN" w:bidi="hi-IN"/>
-        </w:rPr>
-        <w:t>n</w:t>
-      </w:r>
-      <w:r>
-        <w:rPr>
-          <w:rFonts w:eastAsia="DejaVu Sans" w:cs="Noto Sans Devanagari"/>
-          <w:b/>
-          <w:bCs/>
-          <w:caps/>
-          <w:color w:val="auto"/>
-          <w:kern w:val="2"/>
-          <w:sz w:val="28"/>
-          <w:szCs w:val="56"/>
-          <w:lang w:val="en-US" w:eastAsia="zh-CN" w:bidi="hi-IN"/>
-        </w:rPr>
-        <w:t xml:space="preserve"> algoritma </w:t>
-      </w:r>
-      <w:r>
-        <w:rPr>
-          <w:rFonts w:eastAsia="DejaVu Sans" w:cs="Noto Sans Devanagari"/>
-          <w:b/>
-          <w:bCs/>
-          <w:caps/>
-          <w:color w:val="auto"/>
-          <w:kern w:val="2"/>
-          <w:sz w:val="28"/>
-          <w:szCs w:val="56"/>
-          <w:lang w:val="en-US" w:eastAsia="zh-CN" w:bidi="hi-IN"/>
-        </w:rPr>
-        <w:t>ssd (</w:t>
-      </w:r>
-      <w:r>
-        <w:rPr>
-          <w:rFonts w:eastAsia="DejaVu Sans" w:cs="Noto Sans Devanagari"/>
-          <w:b/>
-          <w:bCs/>
-          <w:caps/>
-          <w:color w:val="auto"/>
-          <w:kern w:val="2"/>
-          <w:sz w:val="28"/>
-          <w:szCs w:val="56"/>
-          <w:lang w:val="en-US" w:eastAsia="zh-CN" w:bidi="hi-IN"/>
-        </w:rPr>
-        <w:t>single shot detection)</w:t>
+        <w:t>Perancangan OTOmatisasI wireless Access point untuk menghemat sumber daya listriK dengan algoritma ssd (single shot detection)</w:t>
       </w:r>
     </w:p>
     <w:p>
@@ -396,7 +340,7 @@
           <w:tab w:val="left" w:pos="8010" w:leader="none"/>
         </w:tabs>
         <w:suppressAutoHyphens w:val="true"/>
-        <w:overflowPunct w:val="true"/>
+        <w:overflowPunct w:val="false"/>
         <w:bidi w:val="0"/>
         <w:spacing w:lineRule="auto" w:line="240" w:before="0" w:after="140"/>
         <w:ind w:left="0" w:right="0" w:hanging="0"/>
@@ -714,7 +658,7 @@
           <w:numId w:val="2"/>
         </w:numPr>
         <w:suppressAutoHyphens w:val="true"/>
-        <w:overflowPunct w:val="true"/>
+        <w:overflowPunct w:val="false"/>
         <w:bidi w:val="0"/>
         <w:spacing w:lineRule="auto" w:line="276" w:before="0" w:after="140"/>
         <w:ind w:left="360" w:right="0" w:hanging="0"/>
@@ -791,7 +735,7 @@
           <w:numId w:val="2"/>
         </w:numPr>
         <w:suppressAutoHyphens w:val="true"/>
-        <w:overflowPunct w:val="true"/>
+        <w:overflowPunct w:val="false"/>
         <w:bidi w:val="0"/>
         <w:spacing w:lineRule="auto" w:line="276" w:before="0" w:after="140"/>
         <w:ind w:left="360" w:right="0" w:hanging="0"/>
@@ -913,7 +857,7 @@
           <w:numId w:val="2"/>
         </w:numPr>
         <w:suppressAutoHyphens w:val="true"/>
-        <w:overflowPunct w:val="true"/>
+        <w:overflowPunct w:val="false"/>
         <w:bidi w:val="0"/>
         <w:spacing w:lineRule="auto" w:line="276" w:before="0" w:after="140"/>
         <w:ind w:left="360" w:right="0" w:hanging="0"/>
@@ -979,7 +923,7 @@
           <w:numId w:val="2"/>
         </w:numPr>
         <w:suppressAutoHyphens w:val="true"/>
-        <w:overflowPunct w:val="true"/>
+        <w:overflowPunct w:val="false"/>
         <w:bidi w:val="0"/>
         <w:spacing w:lineRule="auto" w:line="276" w:before="0" w:after="140"/>
         <w:ind w:left="360" w:right="0" w:hanging="0"/>
@@ -1104,7 +1048,7 @@
           <w:numId w:val="5"/>
         </w:numPr>
         <w:suppressAutoHyphens w:val="true"/>
-        <w:overflowPunct w:val="true"/>
+        <w:overflowPunct w:val="false"/>
         <w:bidi w:val="0"/>
         <w:spacing w:lineRule="auto" w:line="276" w:before="0" w:after="140"/>
         <w:ind w:left="720" w:right="0" w:hanging="360"/>
@@ -1159,7 +1103,7 @@
           <w:numId w:val="5"/>
         </w:numPr>
         <w:suppressAutoHyphens w:val="true"/>
-        <w:overflowPunct w:val="true"/>
+        <w:overflowPunct w:val="false"/>
         <w:bidi w:val="0"/>
         <w:spacing w:lineRule="auto" w:line="276" w:before="0" w:after="140"/>
         <w:ind w:left="720" w:right="0" w:hanging="360"/>
@@ -1211,7 +1155,7 @@
           <w:numId w:val="5"/>
         </w:numPr>
         <w:suppressAutoHyphens w:val="true"/>
-        <w:overflowPunct w:val="true"/>
+        <w:overflowPunct w:val="false"/>
         <w:bidi w:val="0"/>
         <w:spacing w:lineRule="auto" w:line="276" w:before="0" w:after="140"/>
         <w:ind w:left="720" w:right="0" w:hanging="360"/>
@@ -1346,21 +1290,7 @@
           <w:i w:val="false"/>
           <w:iCs w:val="false"/>
         </w:rPr>
-        <w:t xml:space="preserve">sedang digunakan atau tidak digunakan </w:t>
-      </w:r>
-      <w:r>
-        <w:rPr>
-          <w:i w:val="false"/>
-          <w:iCs w:val="false"/>
-        </w:rPr>
-        <w:t xml:space="preserve">namun </w:t>
-      </w:r>
-      <w:r>
-        <w:rPr>
-          <w:i w:val="false"/>
-          <w:iCs w:val="false"/>
-        </w:rPr>
-        <w:t xml:space="preserve">berdasar </w:t>
+        <w:t xml:space="preserve">sedang digunakan atau tidak digunakan namun berdasar </w:t>
       </w:r>
       <w:r>
         <w:rPr>
@@ -1471,7 +1401,7 @@
           <w:numId w:val="6"/>
         </w:numPr>
         <w:suppressAutoHyphens w:val="true"/>
-        <w:overflowPunct w:val="true"/>
+        <w:overflowPunct w:val="false"/>
         <w:bidi w:val="0"/>
         <w:spacing w:lineRule="auto" w:line="276" w:before="0" w:after="140"/>
         <w:ind w:left="720" w:right="0" w:hanging="360"/>
@@ -1682,9 +1612,6 @@
       <w:r>
         <w:rPr/>
         <w:tab/>
-      </w:r>
-      <w:r>
-        <w:rPr/>
         <w:t xml:space="preserve">Setiap gedung di tiap fakultas universitas pasti memiliki atau menyediakan akses internet untuk mahasiswa dan dosen. Setiap gedung pada satu lantai  pasti terpasang beberapa </w:t>
       </w:r>
       <w:r>
@@ -1735,28 +1662,17 @@
       </w:pPr>
       <w:r>
         <w:rPr/>
-        <w:t>2.2.1. Pengertia</w:t>
-      </w:r>
-      <w:r>
-        <w:rPr/>
-        <w:t xml:space="preserve">n Wireless Access </w:t>
-      </w:r>
-      <w:r>
-        <w:rPr/>
-        <w:t>Point</w:t>
-      </w:r>
-    </w:p>
-    <w:p>
-      <w:pPr>
-        <w:pStyle w:val="TextBody"/>
-        <w:rPr/>
-      </w:pPr>
-      <w:r>
-        <w:rPr/>
-        <w:tab/>
-      </w:r>
-      <w:r>
-        <w:rPr/>
+        <w:t>2.2.1. Pengertian Wireless Access Point</w:t>
+      </w:r>
+    </w:p>
+    <w:p>
+      <w:pPr>
+        <w:pStyle w:val="TextBody"/>
+        <w:rPr/>
+      </w:pPr>
+      <w:r>
+        <w:rPr/>
+        <w:tab/>
         <w:t xml:space="preserve">Wireless Access Point merupakan </w:t>
       </w:r>
     </w:p>
@@ -1787,9 +1703,6 @@
       <w:r>
         <w:rPr/>
         <w:tab/>
-      </w:r>
-      <w:r>
-        <w:rPr/>
         <w:t>Raspberry Pi adalah</w:t>
       </w:r>
     </w:p>
@@ -1800,15 +1713,7 @@
       </w:pPr>
       <w:r>
         <w:rPr/>
-        <w:t xml:space="preserve">2.2.2. Pengertian </w:t>
-      </w:r>
-      <w:r>
-        <w:rPr/>
-        <w:t xml:space="preserve">Module </w:t>
-      </w:r>
-      <w:r>
-        <w:rPr/>
-        <w:t>Camera Raspberry Pi</w:t>
+        <w:t>2.2.2. Pengertian Module Camera Raspberry Pi</w:t>
       </w:r>
     </w:p>
     <w:p>
@@ -1840,9 +1745,6 @@
       <w:r>
         <w:rPr/>
         <w:tab/>
-      </w:r>
-      <w:r>
-        <w:rPr/>
         <w:t xml:space="preserve">Object Detection adalah </w:t>
       </w:r>
     </w:p>
@@ -1864,9 +1766,6 @@
       <w:r>
         <w:rPr/>
         <w:tab/>
-      </w:r>
-      <w:r>
-        <w:rPr/>
         <w:t xml:space="preserve">Object Tracking adalah </w:t>
       </w:r>
     </w:p>
@@ -1888,9 +1787,6 @@
       <w:r>
         <w:rPr/>
         <w:tab/>
-      </w:r>
-      <w:r>
-        <w:rPr/>
         <w:t>Realtime adalah</w:t>
       </w:r>
     </w:p>
@@ -1912,9 +1808,6 @@
       <w:r>
         <w:rPr/>
         <w:tab/>
-      </w:r>
-      <w:r>
-        <w:rPr/>
         <w:t>Single Shot Detection adalah</w:t>
       </w:r>
       <w:r>
@@ -2160,11 +2053,7 @@
       </w:pPr>
       <w:r>
         <w:rPr/>
-        <w:t xml:space="preserve">3.3.1. Pembuatan Algoritma </w:t>
-      </w:r>
-      <w:r>
-        <w:rPr/>
-        <w:t>People Counter Realtime</w:t>
+        <w:t>3.3.1. Pembuatan Algoritma People Counter Realtime</w:t>
       </w:r>
     </w:p>
     <w:p>
@@ -2184,15 +2073,7 @@
       </w:pPr>
       <w:r>
         <w:rPr/>
-        <w:t xml:space="preserve">3.3.3. Pemasangan </w:t>
-      </w:r>
-      <w:r>
-        <w:rPr/>
-        <w:t>Modul Kamera Raspberry Pi</w:t>
-      </w:r>
-      <w:r>
-        <w:rPr/>
-        <w:t xml:space="preserve"> di Tiap Lantai</w:t>
+        <w:t>3.3.3. Pemasangan Modul Kamera Raspberry Pi di Tiap Lantai</w:t>
       </w:r>
     </w:p>
     <w:p>
@@ -2314,7 +2195,7 @@
         <w:pStyle w:val="TextBody"/>
         <w:widowControl/>
         <w:suppressAutoHyphens w:val="true"/>
-        <w:overflowPunct w:val="true"/>
+        <w:overflowPunct w:val="false"/>
         <w:bidi w:val="0"/>
         <w:spacing w:lineRule="auto" w:line="276" w:before="0" w:after="140"/>
         <w:ind w:left="0" w:right="0" w:hanging="0"/>
@@ -2339,7 +2220,7 @@
         <w:pStyle w:val="TextBody"/>
         <w:widowControl/>
         <w:suppressAutoHyphens w:val="true"/>
-        <w:overflowPunct w:val="true"/>
+        <w:overflowPunct w:val="false"/>
         <w:bidi w:val="0"/>
         <w:spacing w:lineRule="auto" w:line="276" w:before="0" w:after="140"/>
         <w:ind w:left="0" w:right="0" w:hanging="0"/>
@@ -2354,19 +2235,17 @@
           <w:t>https://pyimagesearch.com/2018/08/13/opencv-people-counter/</w:t>
         </w:r>
       </w:hyperlink>
-      <w:hyperlink r:id="rId9">
-        <w:r>
-          <w:rPr/>
-          <w:t xml:space="preserve"> </w:t>
-        </w:r>
-      </w:hyperlink>
+      <w:r>
+        <w:rPr/>
+        <w:t xml:space="preserve"> </w:t>
+      </w:r>
     </w:p>
     <w:p>
       <w:pPr>
         <w:pStyle w:val="Normal"/>
         <w:widowControl/>
         <w:suppressAutoHyphens w:val="true"/>
-        <w:overflowPunct w:val="true"/>
+        <w:overflowPunct w:val="false"/>
         <w:bidi w:val="0"/>
         <w:spacing w:lineRule="auto" w:line="276" w:before="0" w:after="140"/>
         <w:ind w:left="0" w:right="0" w:hanging="0"/>
@@ -2393,7 +2272,7 @@
         <w:pStyle w:val="Normal"/>
         <w:widowControl/>
         <w:suppressAutoHyphens w:val="true"/>
-        <w:overflowPunct w:val="true"/>
+        <w:overflowPunct w:val="false"/>
         <w:bidi w:val="0"/>
         <w:spacing w:lineRule="auto" w:line="276" w:before="0" w:after="140"/>
         <w:ind w:left="0" w:right="0" w:hanging="0"/>
@@ -2430,7 +2309,7 @@
         <w:pStyle w:val="Normal"/>
         <w:widowControl/>
         <w:suppressAutoHyphens w:val="true"/>
-        <w:overflowPunct w:val="true"/>
+        <w:overflowPunct w:val="false"/>
         <w:bidi w:val="0"/>
         <w:spacing w:lineRule="auto" w:line="276" w:before="0" w:after="140"/>
         <w:ind w:left="0" w:right="0" w:hanging="0"/>
@@ -2457,7 +2336,7 @@
         <w:pStyle w:val="Normal"/>
         <w:widowControl/>
         <w:suppressAutoHyphens w:val="true"/>
-        <w:overflowPunct w:val="true"/>
+        <w:overflowPunct w:val="false"/>
         <w:bidi w:val="0"/>
         <w:spacing w:lineRule="auto" w:line="276" w:before="0" w:after="140"/>
         <w:ind w:left="0" w:right="0" w:hanging="0"/>
@@ -2494,7 +2373,7 @@
         <w:pStyle w:val="Normal"/>
         <w:widowControl/>
         <w:suppressAutoHyphens w:val="true"/>
-        <w:overflowPunct w:val="true"/>
+        <w:overflowPunct w:val="false"/>
         <w:bidi w:val="0"/>
         <w:spacing w:lineRule="auto" w:line="276" w:before="0" w:after="140"/>
         <w:ind w:left="0" w:right="0" w:hanging="0"/>
@@ -2531,7 +2410,7 @@
         <w:pStyle w:val="Normal"/>
         <w:widowControl/>
         <w:suppressAutoHyphens w:val="true"/>
-        <w:overflowPunct w:val="true"/>
+        <w:overflowPunct w:val="false"/>
         <w:bidi w:val="0"/>
         <w:spacing w:lineRule="auto" w:line="276" w:before="0" w:after="140"/>
         <w:ind w:left="0" w:right="0" w:hanging="0"/>
@@ -2568,7 +2447,7 @@
         <w:pStyle w:val="Normal"/>
         <w:widowControl/>
         <w:suppressAutoHyphens w:val="true"/>
-        <w:overflowPunct w:val="true"/>
+        <w:overflowPunct w:val="false"/>
         <w:bidi w:val="0"/>
         <w:spacing w:lineRule="auto" w:line="276" w:before="0" w:after="140"/>
         <w:ind w:left="0" w:right="0" w:hanging="0"/>
@@ -2592,10 +2471,10 @@
     </w:p>
     <w:p>
       <w:pPr>
-        <w:pStyle w:val="TextBody"/>
-        <w:widowControl/>
-        <w:suppressAutoHyphens w:val="true"/>
-        <w:overflowPunct w:val="true"/>
+        <w:pStyle w:val="Normal"/>
+        <w:widowControl/>
+        <w:suppressAutoHyphens w:val="true"/>
+        <w:overflowPunct w:val="false"/>
         <w:bidi w:val="0"/>
         <w:spacing w:lineRule="auto" w:line="276" w:before="0" w:after="140"/>
         <w:ind w:left="0" w:right="0" w:hanging="0"/>
@@ -2604,6 +2483,43 @@
       </w:pPr>
       <w:r>
         <w:rPr/>
+        <w:t xml:space="preserve">Nagrath, P., Jain, R., Madan, A., Arora, R., Kataria, P., &amp; Hemanth, J. (2021). SSDMNV2: A real time DNN-based face mask detection system using single shot multibox detector and MobileNetV2. </w:t>
+      </w:r>
+      <w:r>
+        <w:rPr>
+          <w:i/>
+        </w:rPr>
+        <w:t>Sustainable Cities and Society</w:t>
+      </w:r>
+      <w:r>
+        <w:rPr/>
+        <w:t xml:space="preserve">, </w:t>
+      </w:r>
+      <w:r>
+        <w:rPr>
+          <w:i/>
+        </w:rPr>
+        <w:t>66</w:t>
+      </w:r>
+      <w:r>
+        <w:rPr/>
+        <w:t>. https://doi.org/10.1016/j.scs.2020.102692</w:t>
+      </w:r>
+    </w:p>
+    <w:p>
+      <w:pPr>
+        <w:pStyle w:val="TextBody"/>
+        <w:widowControl/>
+        <w:suppressAutoHyphens w:val="true"/>
+        <w:overflowPunct w:val="false"/>
+        <w:bidi w:val="0"/>
+        <w:spacing w:lineRule="auto" w:line="276" w:before="0" w:after="140"/>
+        <w:ind w:left="0" w:right="0" w:hanging="0"/>
+        <w:jc w:val="left"/>
+        <w:rPr/>
+      </w:pPr>
+      <w:r>
+        <w:rPr/>
       </w:r>
     </w:p>
     <w:p>
@@ -2643,7 +2559,7 @@
       </w:r>
     </w:p>
     <w:sectPr>
-      <w:footerReference w:type="default" r:id="rId10"/>
+      <w:footerReference w:type="default" r:id="rId9"/>
       <w:type w:val="nextPage"/>
       <w:pgSz w:w="11906" w:h="16838"/>
       <w:pgMar w:left="2261" w:right="1699" w:gutter="0" w:header="0" w:top="1699" w:footer="1699" w:bottom="2258"/>
@@ -3437,7 +3353,7 @@
     <w:pPr>
       <w:widowControl/>
       <w:suppressAutoHyphens w:val="true"/>
-      <w:overflowPunct w:val="true"/>
+      <w:overflowPunct w:val="false"/>
       <w:bidi w:val="0"/>
       <w:spacing w:before="0" w:after="0"/>
       <w:jc w:val="left"/>
@@ -3619,7 +3535,7 @@
     <w:pPr>
       <w:widowControl/>
       <w:suppressAutoHyphens w:val="true"/>
-      <w:overflowPunct w:val="true"/>
+      <w:overflowPunct w:val="false"/>
       <w:bidi w:val="0"/>
       <w:spacing w:before="0" w:after="0"/>
       <w:jc w:val="left"/>

</xml_diff>